<commit_message>
Update Resume files and page
</commit_message>
<xml_diff>
--- a/assets/doc/Vinodh_Nagarajan_Resume.docx
+++ b/assets/doc/Vinodh_Nagarajan_Resume.docx
@@ -1,21 +1,20 @@
 
 <file path=word/document.xml><?xml version="1.0" encoding="utf-8"?>
-<w:document xmlns:wpc="http://schemas.microsoft.com/office/word/2010/wordprocessingCanvas" xmlns:cx="http://schemas.microsoft.com/office/drawing/2014/chartex" xmlns:cx1="http://schemas.microsoft.com/office/drawing/2015/9/8/chartex" xmlns:cx2="http://schemas.microsoft.com/office/drawing/2015/10/21/chartex" xmlns:cx3="http://schemas.microsoft.com/office/drawing/2016/5/9/chartex" xmlns:cx4="http://schemas.microsoft.com/office/drawing/2016/5/10/chartex" xmlns:cx5="http://schemas.microsoft.com/office/drawing/2016/5/11/chartex" xmlns:cx6="http://schemas.microsoft.com/office/drawing/2016/5/12/chartex" xmlns:cx7="http://schemas.microsoft.com/office/drawing/2016/5/13/chartex" xmlns:cx8="http://schemas.microsoft.com/office/drawing/2016/5/14/chartex" xmlns:mc="http://schemas.openxmlformats.org/markup-compatibility/2006" xmlns:aink="http://schemas.microsoft.com/office/drawing/2016/ink" xmlns:am3d="http://schemas.microsoft.com/office/drawing/2017/model3d" xmlns:o="urn:schemas-microsoft-com:office:office" xmlns:r="http://schemas.openxmlformats.org/officeDocument/2006/relationships" xmlns:m="http://schemas.openxmlformats.org/officeDocument/2006/math" xmlns:v="urn:schemas-microsoft-com:vml" xmlns:wp14="http://schemas.microsoft.com/office/word/2010/wordprocessingDrawing" xmlns:wp="http://schemas.openxmlformats.org/drawingml/2006/wordprocessingDrawing" xmlns:w10="urn:schemas-microsoft-com:office:word" xmlns:w="http://schemas.openxmlformats.org/wordprocessingml/2006/main" xmlns:w14="http://schemas.microsoft.com/office/word/2010/wordml" xmlns:w15="http://schemas.microsoft.com/office/word/2012/wordml" xmlns:w16cid="http://schemas.microsoft.com/office/word/2016/wordml/cid" xmlns:w16se="http://schemas.microsoft.com/office/word/2015/wordml/symex" xmlns:wpg="http://schemas.microsoft.com/office/word/2010/wordprocessingGroup" xmlns:wpi="http://schemas.microsoft.com/office/word/2010/wordprocessingInk" xmlns:wne="http://schemas.microsoft.com/office/word/2006/wordml" xmlns:wps="http://schemas.microsoft.com/office/word/2010/wordprocessingShape" mc:Ignorable="w14 w15 w16se w16cid wp14">
+<w:document xmlns:wpc="http://schemas.microsoft.com/office/word/2010/wordprocessingCanvas" xmlns:cx="http://schemas.microsoft.com/office/drawing/2014/chartex" xmlns:cx1="http://schemas.microsoft.com/office/drawing/2015/9/8/chartex" xmlns:cx2="http://schemas.microsoft.com/office/drawing/2015/10/21/chartex" xmlns:cx3="http://schemas.microsoft.com/office/drawing/2016/5/9/chartex" xmlns:cx4="http://schemas.microsoft.com/office/drawing/2016/5/10/chartex" xmlns:cx5="http://schemas.microsoft.com/office/drawing/2016/5/11/chartex" xmlns:cx6="http://schemas.microsoft.com/office/drawing/2016/5/12/chartex" xmlns:cx7="http://schemas.microsoft.com/office/drawing/2016/5/13/chartex" xmlns:cx8="http://schemas.microsoft.com/office/drawing/2016/5/14/chartex" xmlns:mc="http://schemas.openxmlformats.org/markup-compatibility/2006" xmlns:aink="http://schemas.microsoft.com/office/drawing/2016/ink" xmlns:am3d="http://schemas.microsoft.com/office/drawing/2017/model3d" xmlns:o="urn:schemas-microsoft-com:office:office" xmlns:r="http://schemas.openxmlformats.org/officeDocument/2006/relationships" xmlns:m="http://schemas.openxmlformats.org/officeDocument/2006/math" xmlns:v="urn:schemas-microsoft-com:vml" xmlns:wp14="http://schemas.microsoft.com/office/word/2010/wordprocessingDrawing" xmlns:wp="http://schemas.openxmlformats.org/drawingml/2006/wordprocessingDrawing" xmlns:w10="urn:schemas-microsoft-com:office:word" xmlns:w="http://schemas.openxmlformats.org/wordprocessingml/2006/main" xmlns:w14="http://schemas.microsoft.com/office/word/2010/wordml" xmlns:w15="http://schemas.microsoft.com/office/word/2012/wordml" xmlns:w16cex="http://schemas.microsoft.com/office/word/2018/wordml/cex" xmlns:w16cid="http://schemas.microsoft.com/office/word/2016/wordml/cid" xmlns:w16="http://schemas.microsoft.com/office/word/2018/wordml" xmlns:w16se="http://schemas.microsoft.com/office/word/2015/wordml/symex" xmlns:wpg="http://schemas.microsoft.com/office/word/2010/wordprocessingGroup" xmlns:wpi="http://schemas.microsoft.com/office/word/2010/wordprocessingInk" xmlns:wne="http://schemas.microsoft.com/office/word/2006/wordml" xmlns:wps="http://schemas.microsoft.com/office/word/2010/wordprocessingShape" mc:Ignorable="w14 w15 w16se w16cid w16 w16cex wp14">
   <w:body>
     <w:p>
       <w:pPr>
-        <w:rPr>
-          <w:rFonts w:ascii="Roboto" w:eastAsia="Roboto" w:hAnsi="Roboto" w:cs="Roboto"/>
+        <w:jc w:val="center"/>
+        <w:rPr>
+          <w:rFonts w:eastAsia="Roboto"/>
           <w:b/>
           <w:sz w:val="40"/>
           <w:szCs w:val="40"/>
         </w:rPr>
       </w:pPr>
-      <w:bookmarkStart w:id="0" w:name="_GoBack"/>
-      <w:bookmarkEnd w:id="0"/>
-      <w:r>
-        <w:rPr>
-          <w:rFonts w:ascii="Roboto" w:eastAsia="Roboto" w:hAnsi="Roboto" w:cs="Roboto"/>
+      <w:r>
+        <w:rPr>
+          <w:rFonts w:eastAsia="Roboto"/>
           <w:b/>
           <w:sz w:val="40"/>
           <w:szCs w:val="40"/>
@@ -25,8 +24,9 @@
     </w:p>
     <w:p>
       <w:pPr>
-        <w:rPr>
-          <w:rFonts w:ascii="Roboto" w:eastAsia="Roboto" w:hAnsi="Roboto" w:cs="Roboto"/>
+        <w:jc w:val="center"/>
+        <w:rPr>
+          <w:rFonts w:eastAsia="Roboto"/>
           <w:sz w:val="24"/>
           <w:szCs w:val="24"/>
         </w:rPr>
@@ -34,7 +34,7 @@
       <w:hyperlink r:id="rId5">
         <w:r>
           <w:rPr>
-            <w:rFonts w:ascii="Roboto" w:eastAsia="Roboto" w:hAnsi="Roboto" w:cs="Roboto"/>
+            <w:rFonts w:eastAsia="Roboto"/>
             <w:color w:val="1155CC"/>
             <w:sz w:val="24"/>
             <w:szCs w:val="24"/>
@@ -45,20 +45,28 @@
       </w:hyperlink>
       <w:r>
         <w:rPr>
-          <w:rFonts w:ascii="Roboto" w:eastAsia="Roboto" w:hAnsi="Roboto" w:cs="Roboto"/>
-          <w:sz w:val="24"/>
-          <w:szCs w:val="24"/>
-        </w:rPr>
-        <w:t xml:space="preserve"> | (925) 594-9411 | linkedin.com/in/</w:t>
+          <w:rFonts w:eastAsia="Roboto"/>
+          <w:sz w:val="24"/>
+          <w:szCs w:val="24"/>
+        </w:rPr>
+        <w:t xml:space="preserve"> | (925) 594-9411 | </w:t>
+      </w:r>
+      <w:r>
+        <w:rPr>
+          <w:rFonts w:eastAsia="Roboto"/>
+          <w:sz w:val="24"/>
+          <w:szCs w:val="24"/>
+        </w:rPr>
+        <w:t>github.com/</w:t>
       </w:r>
       <w:proofErr w:type="spellStart"/>
       <w:r>
         <w:rPr>
-          <w:rFonts w:ascii="Roboto" w:eastAsia="Roboto" w:hAnsi="Roboto" w:cs="Roboto"/>
-          <w:sz w:val="24"/>
-          <w:szCs w:val="24"/>
-        </w:rPr>
-        <w:t>vinodhnagarajan</w:t>
+          <w:rFonts w:eastAsia="Roboto"/>
+          <w:sz w:val="24"/>
+          <w:szCs w:val="24"/>
+        </w:rPr>
+        <w:t>vinodhn</w:t>
       </w:r>
       <w:proofErr w:type="spellEnd"/>
     </w:p>
@@ -66,7 +74,7 @@
       <w:pPr>
         <w:jc w:val="both"/>
         <w:rPr>
-          <w:rFonts w:ascii="Roboto" w:eastAsia="Roboto" w:hAnsi="Roboto" w:cs="Roboto"/>
+          <w:rFonts w:eastAsia="Roboto"/>
           <w:b/>
         </w:rPr>
       </w:pPr>
@@ -80,14 +88,18 @@
       <w:pPr>
         <w:jc w:val="both"/>
         <w:rPr>
-          <w:rFonts w:ascii="Roboto" w:eastAsia="Roboto" w:hAnsi="Roboto" w:cs="Roboto"/>
+          <w:rFonts w:eastAsia="Roboto"/>
           <w:b/>
-        </w:rPr>
-      </w:pPr>
-      <w:r>
-        <w:rPr>
-          <w:rFonts w:ascii="Roboto" w:eastAsia="Roboto" w:hAnsi="Roboto" w:cs="Roboto"/>
+          <w:sz w:val="24"/>
+          <w:szCs w:val="24"/>
+        </w:rPr>
+      </w:pPr>
+      <w:r>
+        <w:rPr>
+          <w:rFonts w:eastAsia="Roboto"/>
           <w:b/>
+          <w:sz w:val="24"/>
+          <w:szCs w:val="24"/>
         </w:rPr>
         <w:t>EDUCATION</w:t>
       </w:r>
@@ -96,250 +108,341 @@
       <w:pPr>
         <w:jc w:val="both"/>
         <w:rPr>
-          <w:rFonts w:ascii="Roboto" w:eastAsia="Roboto" w:hAnsi="Roboto" w:cs="Roboto"/>
-        </w:rPr>
-      </w:pPr>
-      <w:r>
-        <w:rPr>
-          <w:rFonts w:ascii="Roboto" w:eastAsia="Roboto" w:hAnsi="Roboto" w:cs="Roboto"/>
+          <w:rFonts w:eastAsia="Roboto"/>
+          <w:sz w:val="24"/>
+          <w:szCs w:val="24"/>
+        </w:rPr>
+      </w:pPr>
+      <w:r>
+        <w:rPr>
+          <w:rFonts w:eastAsia="Roboto"/>
           <w:b/>
+          <w:sz w:val="24"/>
+          <w:szCs w:val="24"/>
         </w:rPr>
         <w:t xml:space="preserve">University of Illinois at Urbana-Champaign </w:t>
       </w:r>
       <w:r>
         <w:rPr>
-          <w:rFonts w:ascii="Roboto" w:eastAsia="Roboto" w:hAnsi="Roboto" w:cs="Roboto"/>
+          <w:rFonts w:eastAsia="Roboto"/>
+          <w:sz w:val="24"/>
+          <w:szCs w:val="24"/>
         </w:rPr>
         <w:t>| Champaign, IL</w:t>
       </w:r>
       <w:r>
         <w:rPr>
-          <w:rFonts w:ascii="Roboto" w:eastAsia="Roboto" w:hAnsi="Roboto" w:cs="Roboto"/>
+          <w:rFonts w:eastAsia="Roboto"/>
+          <w:sz w:val="24"/>
+          <w:szCs w:val="24"/>
         </w:rPr>
         <w:tab/>
       </w:r>
       <w:r>
         <w:rPr>
-          <w:rFonts w:ascii="Roboto" w:eastAsia="Roboto" w:hAnsi="Roboto" w:cs="Roboto"/>
+          <w:rFonts w:eastAsia="Roboto"/>
+          <w:sz w:val="24"/>
+          <w:szCs w:val="24"/>
         </w:rPr>
         <w:tab/>
       </w:r>
       <w:r>
         <w:rPr>
-          <w:rFonts w:ascii="Roboto" w:eastAsia="Roboto" w:hAnsi="Roboto" w:cs="Roboto"/>
+          <w:rFonts w:eastAsia="Roboto"/>
+          <w:sz w:val="24"/>
+          <w:szCs w:val="24"/>
         </w:rPr>
         <w:tab/>
-        <w:t xml:space="preserve">              Expected: May 2023</w:t>
+        <w:t>Expected: May 2023</w:t>
       </w:r>
     </w:p>
     <w:p>
       <w:pPr>
         <w:jc w:val="both"/>
         <w:rPr>
-          <w:rFonts w:ascii="Roboto" w:eastAsia="Roboto" w:hAnsi="Roboto" w:cs="Roboto"/>
-        </w:rPr>
-      </w:pPr>
-      <w:r>
-        <w:rPr>
-          <w:rFonts w:ascii="Roboto" w:eastAsia="Roboto" w:hAnsi="Roboto" w:cs="Roboto"/>
+          <w:rFonts w:eastAsia="Roboto"/>
+          <w:sz w:val="24"/>
+          <w:szCs w:val="24"/>
+        </w:rPr>
+      </w:pPr>
+      <w:r>
+        <w:rPr>
+          <w:rFonts w:eastAsia="Roboto"/>
+          <w:sz w:val="24"/>
+          <w:szCs w:val="24"/>
         </w:rPr>
         <w:t xml:space="preserve">Bachelor of Science in </w:t>
       </w:r>
       <w:r>
         <w:rPr>
-          <w:rFonts w:ascii="Roboto" w:eastAsia="Roboto" w:hAnsi="Roboto" w:cs="Roboto"/>
+          <w:rFonts w:eastAsia="Roboto"/>
           <w:b/>
+          <w:sz w:val="24"/>
+          <w:szCs w:val="24"/>
         </w:rPr>
         <w:t>Mathematics and Computer Science</w:t>
       </w:r>
       <w:r>
         <w:rPr>
-          <w:rFonts w:ascii="Roboto" w:eastAsia="Roboto" w:hAnsi="Roboto" w:cs="Roboto"/>
+          <w:rFonts w:eastAsia="Roboto"/>
+          <w:sz w:val="24"/>
+          <w:szCs w:val="24"/>
         </w:rPr>
         <w:tab/>
       </w:r>
       <w:r>
         <w:rPr>
-          <w:rFonts w:ascii="Roboto" w:eastAsia="Roboto" w:hAnsi="Roboto" w:cs="Roboto"/>
+          <w:rFonts w:eastAsia="Roboto"/>
+          <w:sz w:val="24"/>
+          <w:szCs w:val="24"/>
+        </w:rPr>
+        <w:t xml:space="preserve">                  </w:t>
+      </w:r>
+      <w:r>
+        <w:rPr>
+          <w:rFonts w:eastAsia="Roboto"/>
+          <w:sz w:val="24"/>
+          <w:szCs w:val="24"/>
+        </w:rPr>
+        <w:t>Cumulative GPA: 3.</w:t>
+      </w:r>
+      <w:r>
+        <w:rPr>
+          <w:rFonts w:eastAsia="Roboto"/>
+          <w:sz w:val="24"/>
+          <w:szCs w:val="24"/>
+        </w:rPr>
+        <w:t>70</w:t>
+      </w:r>
+    </w:p>
+    <w:p>
+      <w:pPr>
+        <w:jc w:val="both"/>
+        <w:rPr>
+          <w:rFonts w:eastAsia="Roboto"/>
+          <w:sz w:val="24"/>
+          <w:szCs w:val="24"/>
+        </w:rPr>
+      </w:pPr>
+      <w:r>
+        <w:rPr>
+          <w:rFonts w:eastAsia="Roboto"/>
+          <w:sz w:val="24"/>
+          <w:szCs w:val="24"/>
+        </w:rPr>
+        <w:t>Relevant Coursework:</w:t>
+      </w:r>
+      <w:r>
+        <w:rPr>
+          <w:rFonts w:eastAsia="Roboto"/>
+          <w:sz w:val="24"/>
+          <w:szCs w:val="24"/>
+        </w:rPr>
+        <w:t xml:space="preserve"> Data Structures (C++), Software Design Studio,</w:t>
+      </w:r>
+      <w:r>
+        <w:rPr>
+          <w:rFonts w:eastAsia="Roboto"/>
+          <w:sz w:val="24"/>
+          <w:szCs w:val="24"/>
+        </w:rPr>
+        <w:t xml:space="preserve"> Applied </w:t>
+      </w:r>
+      <w:r>
+        <w:rPr>
+          <w:rFonts w:eastAsia="Roboto"/>
+          <w:sz w:val="24"/>
+          <w:szCs w:val="24"/>
+        </w:rPr>
+        <w:t>Linear Algebra, Probability and Statistics</w:t>
+      </w:r>
+      <w:r>
+        <w:rPr>
+          <w:rFonts w:eastAsia="Roboto"/>
+          <w:sz w:val="24"/>
+          <w:szCs w:val="24"/>
+        </w:rPr>
+        <w:t>, Fundamental Mathematics</w:t>
+      </w:r>
+    </w:p>
+    <w:p>
+      <w:pPr>
+        <w:jc w:val="both"/>
+        <w:rPr>
+          <w:rFonts w:eastAsia="Roboto"/>
+          <w:sz w:val="24"/>
+          <w:szCs w:val="24"/>
+        </w:rPr>
+      </w:pPr>
+      <w:r>
+        <w:rPr>
+          <w:rFonts w:eastAsia="Roboto"/>
+          <w:b/>
+          <w:sz w:val="24"/>
+          <w:szCs w:val="24"/>
+        </w:rPr>
+        <w:t xml:space="preserve">Arizona State University </w:t>
+      </w:r>
+      <w:r>
+        <w:rPr>
+          <w:rFonts w:eastAsia="Roboto"/>
+          <w:sz w:val="24"/>
+          <w:szCs w:val="24"/>
+        </w:rPr>
+        <w:t>| Tempe, AZ</w:t>
+      </w:r>
+      <w:r>
+        <w:rPr>
+          <w:rFonts w:eastAsia="Roboto"/>
+          <w:sz w:val="24"/>
+          <w:szCs w:val="24"/>
         </w:rPr>
         <w:tab/>
       </w:r>
       <w:r>
         <w:rPr>
-          <w:rFonts w:ascii="Roboto" w:eastAsia="Roboto" w:hAnsi="Roboto" w:cs="Roboto"/>
+          <w:rFonts w:eastAsia="Roboto"/>
+          <w:sz w:val="24"/>
+          <w:szCs w:val="24"/>
         </w:rPr>
         <w:tab/>
-        <w:t xml:space="preserve">            Cumulative GPA: 3.</w:t>
-      </w:r>
-      <w:r>
-        <w:rPr>
-          <w:rFonts w:ascii="Roboto" w:eastAsia="Roboto" w:hAnsi="Roboto" w:cs="Roboto"/>
-        </w:rPr>
-        <w:t>70</w:t>
+      </w:r>
+      <w:r>
+        <w:rPr>
+          <w:rFonts w:eastAsia="Roboto"/>
+          <w:sz w:val="24"/>
+          <w:szCs w:val="24"/>
+        </w:rPr>
+        <w:tab/>
+        <w:t xml:space="preserve">                </w:t>
+      </w:r>
+      <w:r>
+        <w:rPr>
+          <w:rFonts w:eastAsia="Roboto"/>
+          <w:sz w:val="24"/>
+          <w:szCs w:val="24"/>
+        </w:rPr>
+        <w:t xml:space="preserve">     </w:t>
+      </w:r>
+      <w:r>
+        <w:rPr>
+          <w:rFonts w:eastAsia="Roboto"/>
+          <w:sz w:val="24"/>
+          <w:szCs w:val="24"/>
+        </w:rPr>
+        <w:t>Attended: August 2019 - May 2020</w:t>
       </w:r>
     </w:p>
     <w:p>
       <w:pPr>
         <w:jc w:val="both"/>
         <w:rPr>
-          <w:rFonts w:ascii="Roboto" w:eastAsia="Roboto" w:hAnsi="Roboto" w:cs="Roboto"/>
-        </w:rPr>
-      </w:pPr>
-      <w:r>
-        <w:rPr>
-          <w:rFonts w:ascii="Roboto" w:eastAsia="Roboto" w:hAnsi="Roboto" w:cs="Roboto"/>
-        </w:rPr>
-        <w:t>Relevant Coursework: Software Design Studio, Data Structures (C++), Computer Architecture</w:t>
-      </w:r>
-    </w:p>
-    <w:p>
-      <w:pPr>
-        <w:jc w:val="both"/>
-        <w:rPr>
-          <w:rFonts w:ascii="Roboto" w:eastAsia="Roboto" w:hAnsi="Roboto" w:cs="Roboto"/>
-        </w:rPr>
-      </w:pPr>
-    </w:p>
-    <w:p>
-      <w:pPr>
-        <w:jc w:val="both"/>
-        <w:rPr>
-          <w:rFonts w:ascii="Roboto" w:eastAsia="Roboto" w:hAnsi="Roboto" w:cs="Roboto"/>
-        </w:rPr>
-      </w:pPr>
-      <w:r>
-        <w:rPr>
-          <w:rFonts w:ascii="Roboto" w:eastAsia="Roboto" w:hAnsi="Roboto" w:cs="Roboto"/>
+          <w:rFonts w:eastAsia="Roboto"/>
+          <w:sz w:val="24"/>
+          <w:szCs w:val="24"/>
+        </w:rPr>
+      </w:pPr>
+      <w:r>
+        <w:rPr>
+          <w:rFonts w:eastAsia="Roboto"/>
+          <w:sz w:val="24"/>
+          <w:szCs w:val="24"/>
+        </w:rPr>
+        <w:t xml:space="preserve">Bachelor of Science in </w:t>
+      </w:r>
+      <w:r>
+        <w:rPr>
+          <w:rFonts w:eastAsia="Roboto"/>
           <w:b/>
-        </w:rPr>
-        <w:t xml:space="preserve">Arizona State University </w:t>
-      </w:r>
-      <w:r>
-        <w:rPr>
-          <w:rFonts w:ascii="Roboto" w:eastAsia="Roboto" w:hAnsi="Roboto" w:cs="Roboto"/>
-        </w:rPr>
-        <w:t>| Tempe, AZ</w:t>
-      </w:r>
-      <w:r>
-        <w:rPr>
-          <w:rFonts w:ascii="Roboto" w:eastAsia="Roboto" w:hAnsi="Roboto" w:cs="Roboto"/>
+          <w:sz w:val="24"/>
+          <w:szCs w:val="24"/>
+        </w:rPr>
+        <w:t>Computer Science</w:t>
+      </w:r>
+      <w:r>
+        <w:rPr>
+          <w:rFonts w:eastAsia="Roboto"/>
+          <w:sz w:val="24"/>
+          <w:szCs w:val="24"/>
         </w:rPr>
         <w:tab/>
       </w:r>
       <w:r>
         <w:rPr>
-          <w:rFonts w:ascii="Roboto" w:eastAsia="Roboto" w:hAnsi="Roboto" w:cs="Roboto"/>
+          <w:rFonts w:eastAsia="Roboto"/>
+          <w:sz w:val="24"/>
+          <w:szCs w:val="24"/>
         </w:rPr>
         <w:tab/>
       </w:r>
       <w:r>
         <w:rPr>
-          <w:rFonts w:ascii="Roboto" w:eastAsia="Roboto" w:hAnsi="Roboto" w:cs="Roboto"/>
-        </w:rPr>
-        <w:tab/>
-        <w:t xml:space="preserve">                           </w:t>
-      </w:r>
-      <w:r>
-        <w:rPr>
-          <w:rFonts w:ascii="Roboto" w:eastAsia="Roboto" w:hAnsi="Roboto" w:cs="Roboto"/>
-        </w:rPr>
-        <w:t xml:space="preserve"> </w:t>
-      </w:r>
-      <w:r>
-        <w:rPr>
-          <w:rFonts w:ascii="Roboto" w:eastAsia="Roboto" w:hAnsi="Roboto" w:cs="Roboto"/>
-        </w:rPr>
-        <w:t>Attended: August 2019 - May 2020</w:t>
-      </w:r>
-    </w:p>
-    <w:p>
-      <w:pPr>
-        <w:jc w:val="both"/>
-        <w:rPr>
-          <w:rFonts w:ascii="Roboto" w:eastAsia="Roboto" w:hAnsi="Roboto" w:cs="Roboto"/>
-        </w:rPr>
-      </w:pPr>
-      <w:r>
-        <w:rPr>
-          <w:rFonts w:ascii="Roboto" w:eastAsia="Roboto" w:hAnsi="Roboto" w:cs="Roboto"/>
-        </w:rPr>
-        <w:t xml:space="preserve">Bachelor of Science in </w:t>
-      </w:r>
-      <w:r>
-        <w:rPr>
-          <w:rFonts w:ascii="Roboto" w:eastAsia="Roboto" w:hAnsi="Roboto" w:cs="Roboto"/>
-          <w:b/>
-        </w:rPr>
-        <w:t>Computer Science</w:t>
-      </w:r>
-      <w:r>
-        <w:rPr>
-          <w:rFonts w:ascii="Roboto" w:eastAsia="Roboto" w:hAnsi="Roboto" w:cs="Roboto"/>
-        </w:rPr>
-        <w:tab/>
-      </w:r>
-      <w:r>
-        <w:rPr>
-          <w:rFonts w:ascii="Roboto" w:eastAsia="Roboto" w:hAnsi="Roboto" w:cs="Roboto"/>
-        </w:rPr>
-        <w:tab/>
-      </w:r>
-      <w:r>
-        <w:rPr>
-          <w:rFonts w:ascii="Roboto" w:eastAsia="Roboto" w:hAnsi="Roboto" w:cs="Roboto"/>
+          <w:rFonts w:eastAsia="Roboto"/>
+          <w:sz w:val="24"/>
+          <w:szCs w:val="24"/>
         </w:rPr>
         <w:tab/>
         <w:t xml:space="preserve">         </w:t>
       </w:r>
       <w:r>
         <w:rPr>
-          <w:rFonts w:ascii="Roboto" w:eastAsia="Roboto" w:hAnsi="Roboto" w:cs="Roboto"/>
+          <w:rFonts w:eastAsia="Roboto"/>
+          <w:sz w:val="24"/>
+          <w:szCs w:val="24"/>
         </w:rPr>
         <w:tab/>
       </w:r>
       <w:r>
         <w:rPr>
-          <w:rFonts w:ascii="Roboto" w:eastAsia="Roboto" w:hAnsi="Roboto" w:cs="Roboto"/>
+          <w:rFonts w:eastAsia="Roboto"/>
+          <w:sz w:val="24"/>
+          <w:szCs w:val="24"/>
         </w:rPr>
         <w:tab/>
-        <w:t xml:space="preserve">                      </w:t>
-      </w:r>
-      <w:r>
-        <w:rPr>
-          <w:rFonts w:ascii="Roboto" w:eastAsia="Roboto" w:hAnsi="Roboto" w:cs="Roboto"/>
-        </w:rPr>
-        <w:t xml:space="preserve"> </w:t>
-      </w:r>
-      <w:r>
-        <w:rPr>
-          <w:rFonts w:ascii="Roboto" w:eastAsia="Roboto" w:hAnsi="Roboto" w:cs="Roboto"/>
-        </w:rPr>
-        <w:t>Cumulative GPA: 3.75</w:t>
+        <w:t xml:space="preserve">        Cumulative GPA: 3.75</w:t>
       </w:r>
     </w:p>
     <w:p>
       <w:pPr>
         <w:jc w:val="both"/>
         <w:rPr>
-          <w:rFonts w:ascii="Roboto" w:eastAsia="Roboto" w:hAnsi="Roboto" w:cs="Roboto"/>
-        </w:rPr>
-      </w:pPr>
-      <w:r>
-        <w:rPr>
-          <w:rFonts w:ascii="Roboto" w:eastAsia="Roboto" w:hAnsi="Roboto" w:cs="Roboto"/>
+          <w:rFonts w:eastAsia="Roboto"/>
+          <w:sz w:val="24"/>
+          <w:szCs w:val="24"/>
+        </w:rPr>
+      </w:pPr>
+      <w:r>
+        <w:rPr>
+          <w:rFonts w:eastAsia="Roboto"/>
+          <w:sz w:val="24"/>
+          <w:szCs w:val="24"/>
         </w:rPr>
         <w:t>Relevant Coursework: Object-Oriented Programming and Data Structures (Java), Digital Design Fundamentals</w:t>
       </w:r>
+      <w:r>
+        <w:rPr>
+          <w:rFonts w:eastAsia="Roboto"/>
+          <w:sz w:val="24"/>
+          <w:szCs w:val="24"/>
+        </w:rPr>
+        <w:t>, Calculus with Analytical Geometry III, Discrete Mathematics Structures</w:t>
+      </w:r>
     </w:p>
     <w:p>
       <w:pPr>
         <w:jc w:val="both"/>
         <w:rPr>
-          <w:rFonts w:ascii="Roboto" w:eastAsia="Roboto" w:hAnsi="Roboto" w:cs="Roboto"/>
+          <w:rFonts w:eastAsia="Roboto"/>
           <w:b/>
-        </w:rPr>
-      </w:pPr>
-      <w:r>
+          <w:sz w:val="24"/>
+          <w:szCs w:val="24"/>
+        </w:rPr>
+      </w:pPr>
+      <w:r>
+        <w:rPr>
+          <w:sz w:val="24"/>
+          <w:szCs w:val="24"/>
+        </w:rPr>
         <w:pict w14:anchorId="649BDE5D">
           <v:rect id="_x0000_i1026" style="width:0;height:1.5pt" o:hralign="center" o:hrstd="t" o:hr="t" fillcolor="#a0a0a0" stroked="f"/>
         </w:pict>
@@ -349,14 +452,18 @@
       <w:pPr>
         <w:jc w:val="both"/>
         <w:rPr>
-          <w:rFonts w:ascii="Roboto" w:eastAsia="Roboto" w:hAnsi="Roboto" w:cs="Roboto"/>
+          <w:rFonts w:eastAsia="Roboto"/>
           <w:b/>
-        </w:rPr>
-      </w:pPr>
-      <w:r>
-        <w:rPr>
-          <w:rFonts w:ascii="Roboto" w:eastAsia="Roboto" w:hAnsi="Roboto" w:cs="Roboto"/>
+          <w:sz w:val="24"/>
+          <w:szCs w:val="24"/>
+        </w:rPr>
+      </w:pPr>
+      <w:r>
+        <w:rPr>
+          <w:rFonts w:eastAsia="Roboto"/>
           <w:b/>
+          <w:sz w:val="24"/>
+          <w:szCs w:val="24"/>
         </w:rPr>
         <w:t>SKILLS AND TECHNOLOGIES</w:t>
       </w:r>
@@ -365,86 +472,201 @@
       <w:pPr>
         <w:jc w:val="both"/>
         <w:rPr>
-          <w:rFonts w:ascii="Roboto" w:eastAsia="Roboto" w:hAnsi="Roboto" w:cs="Roboto"/>
-        </w:rPr>
-      </w:pPr>
-      <w:r>
-        <w:rPr>
-          <w:rFonts w:ascii="Roboto" w:eastAsia="Roboto" w:hAnsi="Roboto" w:cs="Roboto"/>
+          <w:rFonts w:eastAsia="Roboto"/>
+          <w:sz w:val="24"/>
+          <w:szCs w:val="24"/>
+        </w:rPr>
+      </w:pPr>
+      <w:r>
+        <w:rPr>
+          <w:rFonts w:eastAsia="Roboto"/>
           <w:b/>
+          <w:sz w:val="24"/>
+          <w:szCs w:val="24"/>
         </w:rPr>
         <w:t>Programming Languages:</w:t>
       </w:r>
       <w:r>
         <w:rPr>
-          <w:rFonts w:ascii="Roboto" w:eastAsia="Roboto" w:hAnsi="Roboto" w:cs="Roboto"/>
-        </w:rPr>
-        <w:t xml:space="preserve"> Java, C++, Python, Kotlin, C</w:t>
+          <w:rFonts w:eastAsia="Roboto"/>
+          <w:sz w:val="24"/>
+          <w:szCs w:val="24"/>
+        </w:rPr>
+        <w:t xml:space="preserve"> Java, C++, Python,</w:t>
+      </w:r>
+      <w:r>
+        <w:rPr>
+          <w:rFonts w:eastAsia="Roboto"/>
+          <w:sz w:val="24"/>
+          <w:szCs w:val="24"/>
+        </w:rPr>
+        <w:t xml:space="preserve"> </w:t>
+      </w:r>
+      <w:r>
+        <w:rPr>
+          <w:rFonts w:eastAsia="Roboto"/>
+          <w:sz w:val="24"/>
+          <w:szCs w:val="24"/>
+        </w:rPr>
+        <w:t>Kotlin</w:t>
+      </w:r>
+      <w:r>
+        <w:rPr>
+          <w:rFonts w:eastAsia="Roboto"/>
+          <w:sz w:val="24"/>
+          <w:szCs w:val="24"/>
+        </w:rPr>
+        <w:t xml:space="preserve">, </w:t>
+      </w:r>
+      <w:r>
+        <w:rPr>
+          <w:rFonts w:eastAsia="Roboto"/>
+          <w:sz w:val="24"/>
+          <w:szCs w:val="24"/>
+        </w:rPr>
+        <w:t xml:space="preserve">Verilog, </w:t>
+      </w:r>
+      <w:r>
+        <w:rPr>
+          <w:rFonts w:eastAsia="Roboto"/>
+          <w:sz w:val="24"/>
+          <w:szCs w:val="24"/>
+        </w:rPr>
+        <w:t xml:space="preserve">C, </w:t>
+      </w:r>
+      <w:r>
+        <w:rPr>
+          <w:rFonts w:eastAsia="Roboto"/>
+          <w:sz w:val="24"/>
+          <w:szCs w:val="24"/>
+        </w:rPr>
+        <w:t xml:space="preserve">JavaScript, </w:t>
+      </w:r>
+      <w:r>
+        <w:rPr>
+          <w:rFonts w:eastAsia="Roboto"/>
+          <w:sz w:val="24"/>
+          <w:szCs w:val="24"/>
+        </w:rPr>
+        <w:t xml:space="preserve">HTML, Flutter, Dart </w:t>
       </w:r>
     </w:p>
     <w:p>
       <w:pPr>
         <w:jc w:val="both"/>
         <w:rPr>
-          <w:rFonts w:ascii="Roboto" w:eastAsia="Roboto" w:hAnsi="Roboto" w:cs="Roboto"/>
-        </w:rPr>
-      </w:pPr>
-      <w:r>
-        <w:rPr>
-          <w:rFonts w:ascii="Roboto" w:eastAsia="Roboto" w:hAnsi="Roboto" w:cs="Roboto"/>
+          <w:rFonts w:eastAsia="Roboto"/>
+          <w:sz w:val="24"/>
+          <w:szCs w:val="24"/>
+        </w:rPr>
+      </w:pPr>
+      <w:r>
+        <w:rPr>
+          <w:rFonts w:eastAsia="Roboto"/>
           <w:b/>
-        </w:rPr>
-        <w:t xml:space="preserve">Web Development: </w:t>
-      </w:r>
-      <w:r>
-        <w:rPr>
-          <w:rFonts w:ascii="Roboto" w:eastAsia="Roboto" w:hAnsi="Roboto" w:cs="Roboto"/>
-        </w:rPr>
-        <w:t>JavaScript, CSS, HTML, Bootstrap</w:t>
+          <w:sz w:val="24"/>
+          <w:szCs w:val="24"/>
+        </w:rPr>
+        <w:t>Tools</w:t>
+      </w:r>
+      <w:r>
+        <w:rPr>
+          <w:rFonts w:eastAsia="Roboto"/>
+          <w:b/>
+          <w:sz w:val="24"/>
+          <w:szCs w:val="24"/>
+        </w:rPr>
+        <w:t>, Environments</w:t>
+      </w:r>
+      <w:r>
+        <w:rPr>
+          <w:rFonts w:eastAsia="Roboto"/>
+          <w:b/>
+          <w:sz w:val="24"/>
+          <w:szCs w:val="24"/>
+        </w:rPr>
+        <w:t xml:space="preserve">: </w:t>
+      </w:r>
+      <w:r>
+        <w:rPr>
+          <w:rFonts w:eastAsia="Roboto"/>
+          <w:sz w:val="24"/>
+          <w:szCs w:val="24"/>
+        </w:rPr>
+        <w:t>Git</w:t>
+      </w:r>
+      <w:r>
+        <w:rPr>
+          <w:rFonts w:eastAsia="Roboto"/>
+          <w:sz w:val="24"/>
+          <w:szCs w:val="24"/>
+        </w:rPr>
+        <w:t>H</w:t>
+      </w:r>
+      <w:r>
+        <w:rPr>
+          <w:rFonts w:eastAsia="Roboto"/>
+          <w:sz w:val="24"/>
+          <w:szCs w:val="24"/>
+        </w:rPr>
+        <w:t>ub</w:t>
+      </w:r>
+      <w:r>
+        <w:rPr>
+          <w:rFonts w:eastAsia="Roboto"/>
+          <w:sz w:val="24"/>
+          <w:szCs w:val="24"/>
+        </w:rPr>
+        <w:t xml:space="preserve">, </w:t>
+      </w:r>
+      <w:r>
+        <w:rPr>
+          <w:rFonts w:eastAsia="Roboto"/>
+          <w:sz w:val="24"/>
+          <w:szCs w:val="24"/>
+        </w:rPr>
+        <w:t>Android Studio, IntelliJ IDEA, R</w:t>
+      </w:r>
+      <w:r>
+        <w:rPr>
+          <w:rFonts w:eastAsia="Roboto"/>
+          <w:sz w:val="24"/>
+          <w:szCs w:val="24"/>
+        </w:rPr>
+        <w:t>S</w:t>
+      </w:r>
+      <w:r>
+        <w:rPr>
+          <w:rFonts w:eastAsia="Roboto"/>
+          <w:sz w:val="24"/>
+          <w:szCs w:val="24"/>
+        </w:rPr>
+        <w:t>tudio</w:t>
+      </w:r>
+      <w:r>
+        <w:rPr>
+          <w:rFonts w:eastAsia="Roboto"/>
+          <w:sz w:val="24"/>
+          <w:szCs w:val="24"/>
+        </w:rPr>
+        <w:t>, Arduino</w:t>
       </w:r>
     </w:p>
     <w:p>
       <w:pPr>
         <w:jc w:val="both"/>
         <w:rPr>
-          <w:rFonts w:ascii="Roboto" w:eastAsia="Roboto" w:hAnsi="Roboto" w:cs="Roboto"/>
-        </w:rPr>
-      </w:pPr>
-      <w:r>
-        <w:rPr>
-          <w:rFonts w:ascii="Roboto" w:eastAsia="Roboto" w:hAnsi="Roboto" w:cs="Roboto"/>
+          <w:rFonts w:eastAsia="Roboto"/>
           <w:b/>
-        </w:rPr>
-        <w:t xml:space="preserve">Tools and Operating Systems: </w:t>
-      </w:r>
-      <w:r>
-        <w:rPr>
-          <w:rFonts w:ascii="Roboto" w:eastAsia="Roboto" w:hAnsi="Roboto" w:cs="Roboto"/>
-        </w:rPr>
-        <w:t xml:space="preserve">Git, Windows, Ubuntu, </w:t>
-      </w:r>
-      <w:r>
-        <w:rPr>
-          <w:rFonts w:ascii="Roboto" w:eastAsia="Roboto" w:hAnsi="Roboto" w:cs="Roboto"/>
-        </w:rPr>
-        <w:t>Microsoft Word, Microsoft Excel</w:t>
-      </w:r>
-      <w:r>
-        <w:rPr>
-          <w:rFonts w:ascii="Roboto" w:eastAsia="Roboto" w:hAnsi="Roboto" w:cs="Roboto"/>
-        </w:rPr>
-        <w:t>, Adobe Photoshop</w:t>
-      </w:r>
-    </w:p>
-    <w:p>
-      <w:pPr>
-        <w:jc w:val="both"/>
-        <w:rPr>
-          <w:rFonts w:ascii="Roboto" w:eastAsia="Roboto" w:hAnsi="Roboto" w:cs="Roboto"/>
-          <w:b/>
-        </w:rPr>
-      </w:pPr>
-      <w:r>
+          <w:sz w:val="24"/>
+          <w:szCs w:val="24"/>
+        </w:rPr>
+      </w:pPr>
+      <w:r>
+        <w:rPr>
+          <w:sz w:val="24"/>
+          <w:szCs w:val="24"/>
+        </w:rPr>
         <w:pict w14:anchorId="3CEB5F40">
           <v:rect id="_x0000_i1027" style="width:0;height:1.5pt" o:hralign="center" o:hrstd="t" o:hr="t" fillcolor="#a0a0a0" stroked="f"/>
         </w:pict>
@@ -454,66 +676,165 @@
       <w:pPr>
         <w:jc w:val="both"/>
         <w:rPr>
-          <w:rFonts w:ascii="Roboto" w:eastAsia="Roboto" w:hAnsi="Roboto" w:cs="Roboto"/>
+          <w:rFonts w:eastAsia="Roboto"/>
           <w:b/>
-        </w:rPr>
-      </w:pPr>
-      <w:r>
-        <w:rPr>
-          <w:rFonts w:ascii="Roboto" w:eastAsia="Roboto" w:hAnsi="Roboto" w:cs="Roboto"/>
+          <w:sz w:val="24"/>
+          <w:szCs w:val="24"/>
+        </w:rPr>
+      </w:pPr>
+      <w:r>
+        <w:rPr>
+          <w:rFonts w:eastAsia="Roboto"/>
           <w:b/>
-        </w:rPr>
-        <w:t>ACTIVITIES</w:t>
+          <w:sz w:val="24"/>
+          <w:szCs w:val="24"/>
+        </w:rPr>
+        <w:t>EXPERIENCE</w:t>
       </w:r>
     </w:p>
     <w:p>
       <w:pPr>
         <w:jc w:val="both"/>
         <w:rPr>
-          <w:rFonts w:ascii="Roboto" w:eastAsia="Roboto" w:hAnsi="Roboto" w:cs="Roboto"/>
-        </w:rPr>
-      </w:pPr>
-      <w:r>
-        <w:rPr>
-          <w:rFonts w:ascii="Roboto" w:eastAsia="Roboto" w:hAnsi="Roboto" w:cs="Roboto"/>
+          <w:rFonts w:eastAsia="Roboto"/>
           <w:b/>
+          <w:sz w:val="24"/>
+          <w:szCs w:val="24"/>
+        </w:rPr>
+      </w:pPr>
+      <w:r>
+        <w:rPr>
+          <w:rFonts w:eastAsia="Roboto"/>
+          <w:b/>
+          <w:sz w:val="24"/>
+          <w:szCs w:val="24"/>
+        </w:rPr>
+        <w:t>CS 126 Course Assistant</w:t>
+      </w:r>
+      <w:r>
+        <w:rPr>
+          <w:rFonts w:eastAsia="Roboto"/>
+          <w:bCs/>
+          <w:sz w:val="24"/>
+          <w:szCs w:val="24"/>
+        </w:rPr>
+        <w:t>, University of Illinois | Champaign, IL                           January 2021 - Present</w:t>
+      </w:r>
+      <w:r>
+        <w:rPr>
+          <w:rFonts w:eastAsia="Roboto"/>
+          <w:b/>
+          <w:sz w:val="24"/>
+          <w:szCs w:val="24"/>
+        </w:rPr>
+        <w:t xml:space="preserve"> </w:t>
+      </w:r>
+    </w:p>
+    <w:p>
+      <w:pPr>
+        <w:pStyle w:val="ListParagraph"/>
+        <w:numPr>
+          <w:ilvl w:val="0"/>
+          <w:numId w:val="6"/>
+        </w:numPr>
+        <w:jc w:val="both"/>
+        <w:rPr>
+          <w:rFonts w:eastAsia="Roboto"/>
+          <w:bCs/>
+          <w:sz w:val="24"/>
+          <w:szCs w:val="24"/>
+        </w:rPr>
+      </w:pPr>
+      <w:r>
+        <w:rPr>
+          <w:rFonts w:eastAsia="Roboto"/>
+          <w:bCs/>
+          <w:sz w:val="24"/>
+          <w:szCs w:val="24"/>
+        </w:rPr>
+        <w:t>Course assistant and code moderator for Software Design Studio</w:t>
+      </w:r>
+    </w:p>
+    <w:p>
+      <w:pPr>
+        <w:pStyle w:val="ListParagraph"/>
+        <w:numPr>
+          <w:ilvl w:val="0"/>
+          <w:numId w:val="6"/>
+        </w:numPr>
+        <w:jc w:val="both"/>
+        <w:rPr>
+          <w:rFonts w:eastAsia="Roboto"/>
+          <w:bCs/>
+          <w:sz w:val="24"/>
+          <w:szCs w:val="24"/>
+        </w:rPr>
+      </w:pPr>
+      <w:r>
+        <w:rPr>
+          <w:rFonts w:eastAsia="Roboto"/>
+          <w:bCs/>
+          <w:sz w:val="24"/>
+          <w:szCs w:val="24"/>
+        </w:rPr>
+        <w:t>Responsible for moderating weekly code reviews, providing feedback and answering questions students have on assignments and guiding them to write modular, testable code in both Java and C++</w:t>
+      </w:r>
+    </w:p>
+    <w:p>
+      <w:pPr>
+        <w:jc w:val="both"/>
+        <w:rPr>
+          <w:rFonts w:eastAsia="Roboto"/>
+          <w:sz w:val="24"/>
+          <w:szCs w:val="24"/>
+        </w:rPr>
+      </w:pPr>
+      <w:r>
+        <w:rPr>
+          <w:rFonts w:eastAsia="Roboto"/>
+          <w:b/>
+          <w:sz w:val="24"/>
+          <w:szCs w:val="24"/>
         </w:rPr>
         <w:t>Electronic Systems Engineer</w:t>
       </w:r>
       <w:r>
         <w:rPr>
-          <w:rFonts w:ascii="Roboto" w:eastAsia="Roboto" w:hAnsi="Roboto" w:cs="Roboto"/>
+          <w:rFonts w:eastAsia="Roboto"/>
+          <w:sz w:val="24"/>
+          <w:szCs w:val="24"/>
         </w:rPr>
         <w:t>, Illini Motorsports | Champaign, IL</w:t>
       </w:r>
       <w:r>
         <w:rPr>
-          <w:rFonts w:ascii="Roboto" w:eastAsia="Roboto" w:hAnsi="Roboto" w:cs="Roboto"/>
+          <w:rFonts w:eastAsia="Roboto"/>
+          <w:sz w:val="24"/>
+          <w:szCs w:val="24"/>
         </w:rPr>
         <w:tab/>
       </w:r>
       <w:r>
         <w:rPr>
-          <w:rFonts w:ascii="Roboto" w:eastAsia="Roboto" w:hAnsi="Roboto" w:cs="Roboto"/>
-        </w:rPr>
-        <w:tab/>
-      </w:r>
-      <w:r>
-        <w:rPr>
-          <w:rFonts w:ascii="Roboto" w:eastAsia="Roboto" w:hAnsi="Roboto" w:cs="Roboto"/>
-        </w:rPr>
-        <w:tab/>
-        <w:t xml:space="preserve">            </w:t>
-      </w:r>
-      <w:r>
-        <w:rPr>
-          <w:rFonts w:ascii="Roboto" w:eastAsia="Roboto" w:hAnsi="Roboto" w:cs="Roboto"/>
+          <w:rFonts w:eastAsia="Roboto"/>
+          <w:sz w:val="24"/>
+          <w:szCs w:val="24"/>
+        </w:rPr>
+        <w:t xml:space="preserve">                  </w:t>
+      </w:r>
+      <w:r>
+        <w:rPr>
+          <w:rFonts w:eastAsia="Roboto"/>
+          <w:sz w:val="24"/>
+          <w:szCs w:val="24"/>
         </w:rPr>
         <w:t>A</w:t>
       </w:r>
       <w:r>
         <w:rPr>
-          <w:rFonts w:ascii="Roboto" w:eastAsia="Roboto" w:hAnsi="Roboto" w:cs="Roboto"/>
+          <w:rFonts w:eastAsia="Roboto"/>
+          <w:sz w:val="24"/>
+          <w:szCs w:val="24"/>
         </w:rPr>
         <w:t>ugust 2020 - Present</w:t>
       </w:r>
@@ -526,12 +847,16 @@
         </w:numPr>
         <w:jc w:val="both"/>
         <w:rPr>
-          <w:rFonts w:ascii="Roboto" w:eastAsia="Roboto" w:hAnsi="Roboto" w:cs="Roboto"/>
-        </w:rPr>
-      </w:pPr>
-      <w:r>
-        <w:rPr>
-          <w:rFonts w:ascii="Roboto" w:eastAsia="Roboto" w:hAnsi="Roboto" w:cs="Roboto"/>
+          <w:rFonts w:eastAsia="Roboto"/>
+          <w:sz w:val="24"/>
+          <w:szCs w:val="24"/>
+        </w:rPr>
+      </w:pPr>
+      <w:r>
+        <w:rPr>
+          <w:rFonts w:eastAsia="Roboto"/>
+          <w:sz w:val="24"/>
+          <w:szCs w:val="24"/>
         </w:rPr>
         <w:t>Used the MPLAB X IDE and XC32 Compiler in conjunction with a Microchip 32-bit microcontroller to create an auto-upshifting paddle-shifting gear control module, custom steering wheel, and power distribution module.</w:t>
       </w:r>
@@ -544,68 +869,101 @@
         </w:numPr>
         <w:jc w:val="both"/>
         <w:rPr>
-          <w:rFonts w:ascii="Roboto" w:eastAsia="Roboto" w:hAnsi="Roboto" w:cs="Roboto"/>
-        </w:rPr>
-      </w:pPr>
-      <w:r>
-        <w:rPr>
-          <w:rFonts w:ascii="Roboto" w:eastAsia="Roboto" w:hAnsi="Roboto" w:cs="Roboto"/>
-        </w:rPr>
-        <w:t>Refine existing C codebase to improve readability, organization, maintainability and system stability for the 2019-2020 vehicle and any future vehicles.</w:t>
+          <w:rFonts w:eastAsia="Roboto"/>
+          <w:sz w:val="24"/>
+          <w:szCs w:val="24"/>
+        </w:rPr>
+      </w:pPr>
+      <w:r>
+        <w:rPr>
+          <w:rFonts w:eastAsia="Roboto"/>
+          <w:sz w:val="24"/>
+          <w:szCs w:val="24"/>
+        </w:rPr>
+        <w:t xml:space="preserve">Refine existing C codebase to improve readability, organization, </w:t>
+      </w:r>
+      <w:r>
+        <w:rPr>
+          <w:rFonts w:eastAsia="Roboto"/>
+          <w:sz w:val="24"/>
+          <w:szCs w:val="24"/>
+        </w:rPr>
+        <w:t>maintainability,</w:t>
+      </w:r>
+      <w:r>
+        <w:rPr>
+          <w:rFonts w:eastAsia="Roboto"/>
+          <w:sz w:val="24"/>
+          <w:szCs w:val="24"/>
+        </w:rPr>
+        <w:t xml:space="preserve"> and system stability for the 2019-2020 vehicle and any future vehicles.</w:t>
       </w:r>
     </w:p>
     <w:p>
       <w:pPr>
         <w:jc w:val="both"/>
         <w:rPr>
-          <w:rFonts w:ascii="Roboto" w:eastAsia="Roboto" w:hAnsi="Roboto" w:cs="Roboto"/>
-        </w:rPr>
-      </w:pPr>
-    </w:p>
-    <w:p>
-      <w:pPr>
-        <w:jc w:val="both"/>
-        <w:rPr>
-          <w:rFonts w:ascii="Roboto" w:eastAsia="Roboto" w:hAnsi="Roboto" w:cs="Roboto"/>
-        </w:rPr>
-      </w:pPr>
-      <w:r>
-        <w:rPr>
-          <w:rFonts w:ascii="Roboto" w:eastAsia="Roboto" w:hAnsi="Roboto" w:cs="Roboto"/>
+          <w:rFonts w:eastAsia="Roboto"/>
+          <w:sz w:val="24"/>
+          <w:szCs w:val="24"/>
+        </w:rPr>
+      </w:pPr>
+      <w:r>
+        <w:rPr>
+          <w:rFonts w:eastAsia="Roboto"/>
           <w:b/>
+          <w:sz w:val="24"/>
+          <w:szCs w:val="24"/>
         </w:rPr>
         <w:t>Systems Engineer</w:t>
       </w:r>
       <w:r>
         <w:rPr>
-          <w:rFonts w:ascii="Roboto" w:eastAsia="Roboto" w:hAnsi="Roboto" w:cs="Roboto"/>
+          <w:rFonts w:eastAsia="Roboto"/>
+          <w:sz w:val="24"/>
+          <w:szCs w:val="24"/>
         </w:rPr>
         <w:t>, Sun Devil Motorsports | Tempe, AZ</w:t>
       </w:r>
       <w:r>
         <w:rPr>
-          <w:rFonts w:ascii="Roboto" w:eastAsia="Roboto" w:hAnsi="Roboto" w:cs="Roboto"/>
+          <w:rFonts w:eastAsia="Roboto"/>
+          <w:sz w:val="24"/>
+          <w:szCs w:val="24"/>
         </w:rPr>
         <w:tab/>
       </w:r>
       <w:r>
         <w:rPr>
-          <w:rFonts w:ascii="Roboto" w:eastAsia="Roboto" w:hAnsi="Roboto" w:cs="Roboto"/>
+          <w:rFonts w:eastAsia="Roboto"/>
+          <w:sz w:val="24"/>
+          <w:szCs w:val="24"/>
         </w:rPr>
         <w:tab/>
       </w:r>
       <w:r>
         <w:rPr>
-          <w:rFonts w:ascii="Roboto" w:eastAsia="Roboto" w:hAnsi="Roboto" w:cs="Roboto"/>
+          <w:rFonts w:eastAsia="Roboto"/>
+          <w:sz w:val="24"/>
+          <w:szCs w:val="24"/>
         </w:rPr>
         <w:tab/>
       </w:r>
       <w:r>
         <w:rPr>
-          <w:rFonts w:ascii="Roboto" w:eastAsia="Roboto" w:hAnsi="Roboto" w:cs="Roboto"/>
-        </w:rPr>
-        <w:tab/>
-        <w:t xml:space="preserve">        August 2019 - May 2020</w:t>
+          <w:rFonts w:eastAsia="Roboto"/>
+          <w:sz w:val="24"/>
+          <w:szCs w:val="24"/>
+        </w:rPr>
+        <w:t xml:space="preserve">    </w:t>
+      </w:r>
+      <w:r>
+        <w:rPr>
+          <w:rFonts w:eastAsia="Roboto"/>
+          <w:sz w:val="24"/>
+          <w:szCs w:val="24"/>
+        </w:rPr>
+        <w:t>August 2019 - May 2020</w:t>
       </w:r>
     </w:p>
     <w:p>
@@ -616,12 +974,16 @@
         </w:numPr>
         <w:jc w:val="both"/>
         <w:rPr>
-          <w:rFonts w:ascii="Roboto" w:eastAsia="Roboto" w:hAnsi="Roboto" w:cs="Roboto"/>
-        </w:rPr>
-      </w:pPr>
-      <w:r>
-        <w:rPr>
-          <w:rFonts w:ascii="Roboto" w:eastAsia="Roboto" w:hAnsi="Roboto" w:cs="Roboto"/>
+          <w:rFonts w:eastAsia="Roboto"/>
+          <w:sz w:val="24"/>
+          <w:szCs w:val="24"/>
+        </w:rPr>
+      </w:pPr>
+      <w:r>
+        <w:rPr>
+          <w:rFonts w:eastAsia="Roboto"/>
+          <w:sz w:val="24"/>
+          <w:szCs w:val="24"/>
         </w:rPr>
         <w:t>Developed a custom paddle shifter gear system and control module for simpler and more reliable vehicle operation at speed.</w:t>
       </w:r>
@@ -634,12 +996,16 @@
         </w:numPr>
         <w:jc w:val="both"/>
         <w:rPr>
-          <w:rFonts w:ascii="Roboto" w:eastAsia="Roboto" w:hAnsi="Roboto" w:cs="Roboto"/>
-        </w:rPr>
-      </w:pPr>
-      <w:r>
-        <w:rPr>
-          <w:rFonts w:ascii="Roboto" w:eastAsia="Roboto" w:hAnsi="Roboto" w:cs="Roboto"/>
+          <w:rFonts w:eastAsia="Roboto"/>
+          <w:sz w:val="24"/>
+          <w:szCs w:val="24"/>
+        </w:rPr>
+      </w:pPr>
+      <w:r>
+        <w:rPr>
+          <w:rFonts w:eastAsia="Roboto"/>
+          <w:sz w:val="24"/>
+          <w:szCs w:val="24"/>
         </w:rPr>
         <w:t>Built a more compact dashboard and steering rack and optimized driver seating position to improve driver visibility, vehicle controllability and vehicle stability during operation.</w:t>
       </w:r>
@@ -648,94 +1014,16 @@
       <w:pPr>
         <w:jc w:val="both"/>
         <w:rPr>
-          <w:rFonts w:ascii="Roboto" w:eastAsia="Roboto" w:hAnsi="Roboto" w:cs="Roboto"/>
-        </w:rPr>
-      </w:pPr>
-    </w:p>
-    <w:p>
-      <w:pPr>
-        <w:jc w:val="both"/>
-        <w:rPr>
-          <w:rFonts w:ascii="Roboto" w:eastAsia="Roboto" w:hAnsi="Roboto" w:cs="Roboto"/>
-        </w:rPr>
-      </w:pPr>
-      <w:r>
-        <w:rPr>
-          <w:rFonts w:ascii="Roboto" w:eastAsia="Roboto" w:hAnsi="Roboto" w:cs="Roboto"/>
-          <w:b/>
-        </w:rPr>
-        <w:t>Programming Lead</w:t>
-      </w:r>
-      <w:r>
-        <w:rPr>
-          <w:rFonts w:ascii="Roboto" w:eastAsia="Roboto" w:hAnsi="Roboto" w:cs="Roboto"/>
-        </w:rPr>
-        <w:t>, DVHS Robotics Team 5776A | San Ramon, CA</w:t>
-      </w:r>
-      <w:r>
-        <w:rPr>
-          <w:rFonts w:ascii="Roboto" w:eastAsia="Roboto" w:hAnsi="Roboto" w:cs="Roboto"/>
-        </w:rPr>
-        <w:tab/>
-      </w:r>
-      <w:r>
-        <w:rPr>
-          <w:rFonts w:ascii="Roboto" w:eastAsia="Roboto" w:hAnsi="Roboto" w:cs="Roboto"/>
-        </w:rPr>
-        <w:tab/>
-      </w:r>
-      <w:r>
-        <w:rPr>
-          <w:rFonts w:ascii="Roboto" w:eastAsia="Roboto" w:hAnsi="Roboto" w:cs="Roboto"/>
-        </w:rPr>
-        <w:tab/>
-        <w:t xml:space="preserve"> April 2018 - May 2019</w:t>
-      </w:r>
-    </w:p>
-    <w:p>
-      <w:pPr>
-        <w:numPr>
-          <w:ilvl w:val="0"/>
-          <w:numId w:val="4"/>
-        </w:numPr>
-        <w:jc w:val="both"/>
-        <w:rPr>
-          <w:rFonts w:ascii="Roboto" w:eastAsia="Roboto" w:hAnsi="Roboto" w:cs="Roboto"/>
-        </w:rPr>
-      </w:pPr>
-      <w:r>
-        <w:rPr>
-          <w:rFonts w:ascii="Roboto" w:eastAsia="Roboto" w:hAnsi="Roboto" w:cs="Roboto"/>
-        </w:rPr>
-        <w:t>Developed a PID controller and 2D grid positioning system in the PROS operating system and C++ programming environment to allow for more precise robot control and for the creation of more efficient and higher point scoring autonomous routes during match play.</w:t>
-      </w:r>
-    </w:p>
-    <w:p>
-      <w:pPr>
-        <w:numPr>
-          <w:ilvl w:val="0"/>
-          <w:numId w:val="4"/>
-        </w:numPr>
-        <w:jc w:val="both"/>
-        <w:rPr>
-          <w:rFonts w:ascii="Roboto" w:eastAsia="Roboto" w:hAnsi="Roboto" w:cs="Roboto"/>
-        </w:rPr>
-      </w:pPr>
-      <w:r>
-        <w:rPr>
-          <w:rFonts w:ascii="Roboto" w:eastAsia="Roboto" w:hAnsi="Roboto" w:cs="Roboto"/>
-        </w:rPr>
-        <w:t>Created a data logging and robot optimization program that constantly polled sensor and motor data to optimize the control algorithm to improve autonomous route efficiency and points scoring.</w:t>
-      </w:r>
-    </w:p>
-    <w:p>
-      <w:pPr>
-        <w:jc w:val="both"/>
-        <w:rPr>
-          <w:rFonts w:ascii="Roboto" w:eastAsia="Roboto" w:hAnsi="Roboto" w:cs="Roboto"/>
-        </w:rPr>
-      </w:pPr>
-      <w:r>
+          <w:rFonts w:eastAsia="Roboto"/>
+          <w:sz w:val="24"/>
+          <w:szCs w:val="24"/>
+        </w:rPr>
+      </w:pPr>
+      <w:r>
+        <w:rPr>
+          <w:sz w:val="24"/>
+          <w:szCs w:val="24"/>
+        </w:rPr>
         <w:pict w14:anchorId="552B0F46">
           <v:rect id="_x0000_i1028" style="width:0;height:1.5pt" o:hralign="center" o:hrstd="t" o:hr="t" fillcolor="#a0a0a0" stroked="f"/>
         </w:pict>
@@ -745,14 +1033,18 @@
       <w:pPr>
         <w:jc w:val="both"/>
         <w:rPr>
-          <w:rFonts w:ascii="Roboto" w:eastAsia="Roboto" w:hAnsi="Roboto" w:cs="Roboto"/>
+          <w:rFonts w:eastAsia="Roboto"/>
           <w:b/>
-        </w:rPr>
-      </w:pPr>
-      <w:r>
-        <w:rPr>
-          <w:rFonts w:ascii="Roboto" w:eastAsia="Roboto" w:hAnsi="Roboto" w:cs="Roboto"/>
+          <w:sz w:val="24"/>
+          <w:szCs w:val="24"/>
+        </w:rPr>
+      </w:pPr>
+      <w:r>
+        <w:rPr>
+          <w:rFonts w:eastAsia="Roboto"/>
           <w:b/>
+          <w:sz w:val="24"/>
+          <w:szCs w:val="24"/>
         </w:rPr>
         <w:t>PERSONAL PROJECTS</w:t>
       </w:r>
@@ -761,27 +1053,35 @@
       <w:pPr>
         <w:jc w:val="both"/>
         <w:rPr>
-          <w:rFonts w:ascii="Roboto" w:eastAsia="Roboto" w:hAnsi="Roboto" w:cs="Roboto"/>
+          <w:rFonts w:eastAsia="Roboto"/>
+          <w:sz w:val="24"/>
+          <w:szCs w:val="24"/>
         </w:rPr>
       </w:pPr>
       <w:proofErr w:type="spellStart"/>
       <w:r>
         <w:rPr>
-          <w:rFonts w:ascii="Roboto" w:eastAsia="Roboto" w:hAnsi="Roboto" w:cs="Roboto"/>
+          <w:rFonts w:eastAsia="Roboto"/>
           <w:b/>
+          <w:sz w:val="24"/>
+          <w:szCs w:val="24"/>
         </w:rPr>
         <w:t>BackTap</w:t>
       </w:r>
       <w:proofErr w:type="spellEnd"/>
       <w:r>
         <w:rPr>
-          <w:rFonts w:ascii="Roboto" w:eastAsia="Roboto" w:hAnsi="Roboto" w:cs="Roboto"/>
+          <w:rFonts w:eastAsia="Roboto"/>
+          <w:sz w:val="24"/>
+          <w:szCs w:val="24"/>
         </w:rPr>
         <w:t>, Android app that uses taps on the back of a phone to perform action</w:t>
       </w:r>
       <w:r>
         <w:rPr>
-          <w:rFonts w:ascii="Roboto" w:eastAsia="Roboto" w:hAnsi="Roboto" w:cs="Roboto"/>
+          <w:rFonts w:eastAsia="Roboto"/>
+          <w:sz w:val="24"/>
+          <w:szCs w:val="24"/>
         </w:rPr>
         <w:t>s</w:t>
       </w:r>
@@ -794,48 +1094,51 @@
         </w:numPr>
         <w:jc w:val="both"/>
         <w:rPr>
-          <w:rFonts w:ascii="Roboto" w:eastAsia="Roboto" w:hAnsi="Roboto" w:cs="Roboto"/>
-        </w:rPr>
-      </w:pPr>
-      <w:r>
-        <w:rPr>
-          <w:rFonts w:ascii="Roboto" w:eastAsia="Roboto" w:hAnsi="Roboto" w:cs="Roboto"/>
+          <w:rFonts w:eastAsia="Roboto"/>
+          <w:sz w:val="24"/>
+          <w:szCs w:val="24"/>
+        </w:rPr>
+      </w:pPr>
+      <w:r>
+        <w:rPr>
+          <w:rFonts w:eastAsia="Roboto"/>
+          <w:sz w:val="24"/>
+          <w:szCs w:val="24"/>
         </w:rPr>
         <w:t>Developed in Android Studio using Kotlin, this app uses data from the phone’s accelerometers to detect double and triple taps on the back of the user’s phone which can be mapped to various actions.</w:t>
       </w:r>
     </w:p>
     <w:p>
       <w:pPr>
-        <w:ind w:left="720"/>
         <w:jc w:val="both"/>
         <w:rPr>
-          <w:rFonts w:ascii="Roboto" w:eastAsia="Roboto" w:hAnsi="Roboto" w:cs="Roboto"/>
-        </w:rPr>
-      </w:pPr>
-    </w:p>
-    <w:p>
-      <w:pPr>
-        <w:jc w:val="both"/>
-        <w:rPr>
-          <w:rFonts w:ascii="Roboto" w:eastAsia="Roboto" w:hAnsi="Roboto" w:cs="Roboto"/>
-        </w:rPr>
-      </w:pPr>
-      <w:r>
-        <w:rPr>
-          <w:rFonts w:ascii="Roboto" w:eastAsia="Roboto" w:hAnsi="Roboto" w:cs="Roboto"/>
+          <w:rFonts w:eastAsia="Roboto"/>
+          <w:sz w:val="24"/>
+          <w:szCs w:val="24"/>
+        </w:rPr>
+      </w:pPr>
+      <w:r>
+        <w:rPr>
+          <w:rFonts w:eastAsia="Roboto"/>
           <w:b/>
+          <w:sz w:val="24"/>
+          <w:szCs w:val="24"/>
         </w:rPr>
         <w:t xml:space="preserve">A* Pathfinding Visualization, </w:t>
       </w:r>
       <w:r>
         <w:rPr>
-          <w:rFonts w:ascii="Roboto" w:eastAsia="Roboto" w:hAnsi="Roboto" w:cs="Roboto"/>
+          <w:rFonts w:eastAsia="Roboto"/>
+          <w:sz w:val="24"/>
+          <w:szCs w:val="24"/>
         </w:rPr>
         <w:t>Python program to visualize paths between p</w:t>
       </w:r>
       <w:r>
         <w:rPr>
-          <w:rFonts w:ascii="Roboto" w:eastAsia="Roboto" w:hAnsi="Roboto" w:cs="Roboto"/>
+          <w:rFonts w:eastAsia="Roboto"/>
+          <w:sz w:val="24"/>
+          <w:szCs w:val="24"/>
         </w:rPr>
         <w:t>oints and around obstacles</w:t>
       </w:r>
@@ -848,26 +1151,34 @@
         </w:numPr>
         <w:jc w:val="both"/>
         <w:rPr>
-          <w:rFonts w:ascii="Roboto" w:eastAsia="Roboto" w:hAnsi="Roboto" w:cs="Roboto"/>
-        </w:rPr>
-      </w:pPr>
-      <w:r>
-        <w:rPr>
-          <w:rFonts w:ascii="Roboto" w:eastAsia="Roboto" w:hAnsi="Roboto" w:cs="Roboto"/>
+          <w:rFonts w:eastAsia="Roboto"/>
+          <w:sz w:val="24"/>
+          <w:szCs w:val="24"/>
+        </w:rPr>
+      </w:pPr>
+      <w:r>
+        <w:rPr>
+          <w:rFonts w:eastAsia="Roboto"/>
+          <w:sz w:val="24"/>
+          <w:szCs w:val="24"/>
         </w:rPr>
         <w:t xml:space="preserve">Developed in Python and using the </w:t>
       </w:r>
       <w:proofErr w:type="spellStart"/>
       <w:r>
         <w:rPr>
-          <w:rFonts w:ascii="Roboto" w:eastAsia="Roboto" w:hAnsi="Roboto" w:cs="Roboto"/>
+          <w:rFonts w:eastAsia="Roboto"/>
+          <w:sz w:val="24"/>
+          <w:szCs w:val="24"/>
         </w:rPr>
         <w:t>tkinter</w:t>
       </w:r>
       <w:proofErr w:type="spellEnd"/>
       <w:r>
         <w:rPr>
-          <w:rFonts w:ascii="Roboto" w:eastAsia="Roboto" w:hAnsi="Roboto" w:cs="Roboto"/>
+          <w:rFonts w:eastAsia="Roboto"/>
+          <w:sz w:val="24"/>
+          <w:szCs w:val="24"/>
         </w:rPr>
         <w:t xml:space="preserve"> GUI library, this program allows the user to draw a starting point, finishing point and obstacles. It calculates the shortest path around user-placed obstacles and draws the shortest and most efficient path.</w:t>
       </w:r>
@@ -883,7 +1194,7 @@
 </file>
 
 <file path=word/numbering.xml><?xml version="1.0" encoding="utf-8"?>
-<w:numbering xmlns:wpc="http://schemas.microsoft.com/office/word/2010/wordprocessingCanvas" xmlns:cx="http://schemas.microsoft.com/office/drawing/2014/chartex" xmlns:cx1="http://schemas.microsoft.com/office/drawing/2015/9/8/chartex" xmlns:cx2="http://schemas.microsoft.com/office/drawing/2015/10/21/chartex" xmlns:cx3="http://schemas.microsoft.com/office/drawing/2016/5/9/chartex" xmlns:cx4="http://schemas.microsoft.com/office/drawing/2016/5/10/chartex" xmlns:cx5="http://schemas.microsoft.com/office/drawing/2016/5/11/chartex" xmlns:cx6="http://schemas.microsoft.com/office/drawing/2016/5/12/chartex" xmlns:cx7="http://schemas.microsoft.com/office/drawing/2016/5/13/chartex" xmlns:cx8="http://schemas.microsoft.com/office/drawing/2016/5/14/chartex" xmlns:mc="http://schemas.openxmlformats.org/markup-compatibility/2006" xmlns:aink="http://schemas.microsoft.com/office/drawing/2016/ink" xmlns:am3d="http://schemas.microsoft.com/office/drawing/2017/model3d" xmlns:o="urn:schemas-microsoft-com:office:office" xmlns:r="http://schemas.openxmlformats.org/officeDocument/2006/relationships" xmlns:m="http://schemas.openxmlformats.org/officeDocument/2006/math" xmlns:v="urn:schemas-microsoft-com:vml" xmlns:wp14="http://schemas.microsoft.com/office/word/2010/wordprocessingDrawing" xmlns:wp="http://schemas.openxmlformats.org/drawingml/2006/wordprocessingDrawing" xmlns:w10="urn:schemas-microsoft-com:office:word" xmlns:w="http://schemas.openxmlformats.org/wordprocessingml/2006/main" xmlns:w14="http://schemas.microsoft.com/office/word/2010/wordml" xmlns:w15="http://schemas.microsoft.com/office/word/2012/wordml" xmlns:w16cid="http://schemas.microsoft.com/office/word/2016/wordml/cid" xmlns:w16se="http://schemas.microsoft.com/office/word/2015/wordml/symex" xmlns:wpg="http://schemas.microsoft.com/office/word/2010/wordprocessingGroup" xmlns:wpi="http://schemas.microsoft.com/office/word/2010/wordprocessingInk" xmlns:wne="http://schemas.microsoft.com/office/word/2006/wordml" xmlns:wps="http://schemas.microsoft.com/office/word/2010/wordprocessingShape" mc:Ignorable="w14 w15 w16se w16cid wp14">
+<w:numbering xmlns:wpc="http://schemas.microsoft.com/office/word/2010/wordprocessingCanvas" xmlns:cx="http://schemas.microsoft.com/office/drawing/2014/chartex" xmlns:cx1="http://schemas.microsoft.com/office/drawing/2015/9/8/chartex" xmlns:cx2="http://schemas.microsoft.com/office/drawing/2015/10/21/chartex" xmlns:cx3="http://schemas.microsoft.com/office/drawing/2016/5/9/chartex" xmlns:cx4="http://schemas.microsoft.com/office/drawing/2016/5/10/chartex" xmlns:cx5="http://schemas.microsoft.com/office/drawing/2016/5/11/chartex" xmlns:cx6="http://schemas.microsoft.com/office/drawing/2016/5/12/chartex" xmlns:cx7="http://schemas.microsoft.com/office/drawing/2016/5/13/chartex" xmlns:cx8="http://schemas.microsoft.com/office/drawing/2016/5/14/chartex" xmlns:mc="http://schemas.openxmlformats.org/markup-compatibility/2006" xmlns:aink="http://schemas.microsoft.com/office/drawing/2016/ink" xmlns:am3d="http://schemas.microsoft.com/office/drawing/2017/model3d" xmlns:o="urn:schemas-microsoft-com:office:office" xmlns:r="http://schemas.openxmlformats.org/officeDocument/2006/relationships" xmlns:m="http://schemas.openxmlformats.org/officeDocument/2006/math" xmlns:v="urn:schemas-microsoft-com:vml" xmlns:wp14="http://schemas.microsoft.com/office/word/2010/wordprocessingDrawing" xmlns:wp="http://schemas.openxmlformats.org/drawingml/2006/wordprocessingDrawing" xmlns:w10="urn:schemas-microsoft-com:office:word" xmlns:w="http://schemas.openxmlformats.org/wordprocessingml/2006/main" xmlns:w14="http://schemas.microsoft.com/office/word/2010/wordml" xmlns:w15="http://schemas.microsoft.com/office/word/2012/wordml" xmlns:w16cex="http://schemas.microsoft.com/office/word/2018/wordml/cex" xmlns:w16cid="http://schemas.microsoft.com/office/word/2016/wordml/cid" xmlns:w16="http://schemas.microsoft.com/office/word/2018/wordml" xmlns:w16se="http://schemas.microsoft.com/office/word/2015/wordml/symex" xmlns:wpg="http://schemas.microsoft.com/office/word/2010/wordprocessingGroup" xmlns:wpi="http://schemas.microsoft.com/office/word/2010/wordprocessingInk" xmlns:wne="http://schemas.microsoft.com/office/word/2006/wordml" xmlns:wps="http://schemas.microsoft.com/office/word/2010/wordprocessingShape" mc:Ignorable="w14 w15 w16se w16cid w16 w16cex wp14">
   <w:abstractNum w:abstractNumId="0" w15:restartNumberingAfterBreak="0">
     <w:nsid w:val="093C7F5B"/>
     <w:multiLevelType w:val="multilevel"/>
@@ -998,6 +1309,119 @@
     </w:lvl>
   </w:abstractNum>
   <w:abstractNum w:abstractNumId="1" w15:restartNumberingAfterBreak="0">
+    <w:nsid w:val="0A3970D5"/>
+    <w:multiLevelType w:val="hybridMultilevel"/>
+    <w:tmpl w:val="D596916A"/>
+    <w:lvl w:ilvl="0" w:tplc="04090001">
+      <w:start w:val="1"/>
+      <w:numFmt w:val="bullet"/>
+      <w:lvlText w:val=""/>
+      <w:lvlJc w:val="left"/>
+      <w:pPr>
+        <w:ind w:left="720" w:hanging="360"/>
+      </w:pPr>
+      <w:rPr>
+        <w:rFonts w:ascii="Symbol" w:hAnsi="Symbol" w:hint="default"/>
+      </w:rPr>
+    </w:lvl>
+    <w:lvl w:ilvl="1" w:tplc="04090003" w:tentative="1">
+      <w:start w:val="1"/>
+      <w:numFmt w:val="bullet"/>
+      <w:lvlText w:val="o"/>
+      <w:lvlJc w:val="left"/>
+      <w:pPr>
+        <w:ind w:left="1440" w:hanging="360"/>
+      </w:pPr>
+      <w:rPr>
+        <w:rFonts w:ascii="Courier New" w:hAnsi="Courier New" w:cs="Courier New" w:hint="default"/>
+      </w:rPr>
+    </w:lvl>
+    <w:lvl w:ilvl="2" w:tplc="04090005" w:tentative="1">
+      <w:start w:val="1"/>
+      <w:numFmt w:val="bullet"/>
+      <w:lvlText w:val=""/>
+      <w:lvlJc w:val="left"/>
+      <w:pPr>
+        <w:ind w:left="2160" w:hanging="360"/>
+      </w:pPr>
+      <w:rPr>
+        <w:rFonts w:ascii="Wingdings" w:hAnsi="Wingdings" w:hint="default"/>
+      </w:rPr>
+    </w:lvl>
+    <w:lvl w:ilvl="3" w:tplc="04090001" w:tentative="1">
+      <w:start w:val="1"/>
+      <w:numFmt w:val="bullet"/>
+      <w:lvlText w:val=""/>
+      <w:lvlJc w:val="left"/>
+      <w:pPr>
+        <w:ind w:left="2880" w:hanging="360"/>
+      </w:pPr>
+      <w:rPr>
+        <w:rFonts w:ascii="Symbol" w:hAnsi="Symbol" w:hint="default"/>
+      </w:rPr>
+    </w:lvl>
+    <w:lvl w:ilvl="4" w:tplc="04090003" w:tentative="1">
+      <w:start w:val="1"/>
+      <w:numFmt w:val="bullet"/>
+      <w:lvlText w:val="o"/>
+      <w:lvlJc w:val="left"/>
+      <w:pPr>
+        <w:ind w:left="3600" w:hanging="360"/>
+      </w:pPr>
+      <w:rPr>
+        <w:rFonts w:ascii="Courier New" w:hAnsi="Courier New" w:cs="Courier New" w:hint="default"/>
+      </w:rPr>
+    </w:lvl>
+    <w:lvl w:ilvl="5" w:tplc="04090005" w:tentative="1">
+      <w:start w:val="1"/>
+      <w:numFmt w:val="bullet"/>
+      <w:lvlText w:val=""/>
+      <w:lvlJc w:val="left"/>
+      <w:pPr>
+        <w:ind w:left="4320" w:hanging="360"/>
+      </w:pPr>
+      <w:rPr>
+        <w:rFonts w:ascii="Wingdings" w:hAnsi="Wingdings" w:hint="default"/>
+      </w:rPr>
+    </w:lvl>
+    <w:lvl w:ilvl="6" w:tplc="04090001" w:tentative="1">
+      <w:start w:val="1"/>
+      <w:numFmt w:val="bullet"/>
+      <w:lvlText w:val=""/>
+      <w:lvlJc w:val="left"/>
+      <w:pPr>
+        <w:ind w:left="5040" w:hanging="360"/>
+      </w:pPr>
+      <w:rPr>
+        <w:rFonts w:ascii="Symbol" w:hAnsi="Symbol" w:hint="default"/>
+      </w:rPr>
+    </w:lvl>
+    <w:lvl w:ilvl="7" w:tplc="04090003" w:tentative="1">
+      <w:start w:val="1"/>
+      <w:numFmt w:val="bullet"/>
+      <w:lvlText w:val="o"/>
+      <w:lvlJc w:val="left"/>
+      <w:pPr>
+        <w:ind w:left="5760" w:hanging="360"/>
+      </w:pPr>
+      <w:rPr>
+        <w:rFonts w:ascii="Courier New" w:hAnsi="Courier New" w:cs="Courier New" w:hint="default"/>
+      </w:rPr>
+    </w:lvl>
+    <w:lvl w:ilvl="8" w:tplc="04090005" w:tentative="1">
+      <w:start w:val="1"/>
+      <w:numFmt w:val="bullet"/>
+      <w:lvlText w:val=""/>
+      <w:lvlJc w:val="left"/>
+      <w:pPr>
+        <w:ind w:left="6480" w:hanging="360"/>
+      </w:pPr>
+      <w:rPr>
+        <w:rFonts w:ascii="Wingdings" w:hAnsi="Wingdings" w:hint="default"/>
+      </w:rPr>
+    </w:lvl>
+  </w:abstractNum>
+  <w:abstractNum w:abstractNumId="2" w15:restartNumberingAfterBreak="0">
     <w:nsid w:val="15F877A5"/>
     <w:multiLevelType w:val="multilevel"/>
     <w:tmpl w:val="A588CD84"/>
@@ -1110,7 +1534,7 @@
       </w:rPr>
     </w:lvl>
   </w:abstractNum>
-  <w:abstractNum w:abstractNumId="2" w15:restartNumberingAfterBreak="0">
+  <w:abstractNum w:abstractNumId="3" w15:restartNumberingAfterBreak="0">
     <w:nsid w:val="16F441F3"/>
     <w:multiLevelType w:val="multilevel"/>
     <w:tmpl w:val="71FA1318"/>
@@ -1223,7 +1647,7 @@
       </w:rPr>
     </w:lvl>
   </w:abstractNum>
-  <w:abstractNum w:abstractNumId="3" w15:restartNumberingAfterBreak="0">
+  <w:abstractNum w:abstractNumId="4" w15:restartNumberingAfterBreak="0">
     <w:nsid w:val="6C4C68C3"/>
     <w:multiLevelType w:val="multilevel"/>
     <w:tmpl w:val="B374E314"/>
@@ -1336,7 +1760,7 @@
       </w:rPr>
     </w:lvl>
   </w:abstractNum>
-  <w:abstractNum w:abstractNumId="4" w15:restartNumberingAfterBreak="0">
+  <w:abstractNum w:abstractNumId="5" w15:restartNumberingAfterBreak="0">
     <w:nsid w:val="7706791E"/>
     <w:multiLevelType w:val="multilevel"/>
     <w:tmpl w:val="7E921E4E"/>
@@ -1450,25 +1874,28 @@
     </w:lvl>
   </w:abstractNum>
   <w:num w:numId="1">
-    <w:abstractNumId w:val="1"/>
+    <w:abstractNumId w:val="2"/>
   </w:num>
   <w:num w:numId="2">
-    <w:abstractNumId w:val="3"/>
+    <w:abstractNumId w:val="4"/>
   </w:num>
   <w:num w:numId="3">
     <w:abstractNumId w:val="0"/>
   </w:num>
   <w:num w:numId="4">
-    <w:abstractNumId w:val="2"/>
+    <w:abstractNumId w:val="3"/>
   </w:num>
   <w:num w:numId="5">
-    <w:abstractNumId w:val="4"/>
+    <w:abstractNumId w:val="5"/>
+  </w:num>
+  <w:num w:numId="6">
+    <w:abstractNumId w:val="1"/>
   </w:num>
 </w:numbering>
 </file>
 
 <file path=word/styles.xml><?xml version="1.0" encoding="utf-8"?>
-<w:styles xmlns:mc="http://schemas.openxmlformats.org/markup-compatibility/2006" xmlns:r="http://schemas.openxmlformats.org/officeDocument/2006/relationships" xmlns:w="http://schemas.openxmlformats.org/wordprocessingml/2006/main" xmlns:w14="http://schemas.microsoft.com/office/word/2010/wordml" xmlns:w15="http://schemas.microsoft.com/office/word/2012/wordml" xmlns:w16cid="http://schemas.microsoft.com/office/word/2016/wordml/cid" xmlns:w16se="http://schemas.microsoft.com/office/word/2015/wordml/symex" mc:Ignorable="w14 w15 w16se w16cid">
+<w:styles xmlns:mc="http://schemas.openxmlformats.org/markup-compatibility/2006" xmlns:r="http://schemas.openxmlformats.org/officeDocument/2006/relationships" xmlns:w="http://schemas.openxmlformats.org/wordprocessingml/2006/main" xmlns:w14="http://schemas.microsoft.com/office/word/2010/wordml" xmlns:w15="http://schemas.microsoft.com/office/word/2012/wordml" xmlns:w16cex="http://schemas.microsoft.com/office/word/2018/wordml/cex" xmlns:w16cid="http://schemas.microsoft.com/office/word/2016/wordml/cid" xmlns:w16="http://schemas.microsoft.com/office/word/2018/wordml" xmlns:w16se="http://schemas.microsoft.com/office/word/2015/wordml/symex" mc:Ignorable="w14 w15 w16se w16cid w16 w16cex">
   <w:docDefaults>
     <w:rPrDefault>
       <w:rPr>
@@ -2039,6 +2466,17 @@
       <w:szCs w:val="30"/>
     </w:rPr>
   </w:style>
+  <w:style w:type="paragraph" w:styleId="ListParagraph">
+    <w:name w:val="List Paragraph"/>
+    <w:basedOn w:val="Normal"/>
+    <w:uiPriority w:val="34"/>
+    <w:qFormat/>
+    <w:rsid w:val="005E6279"/>
+    <w:pPr>
+      <w:ind w:left="720"/>
+      <w:contextualSpacing/>
+    </w:pPr>
+  </w:style>
 </w:styles>
 </file>
 

</xml_diff>